<commit_message>
Added class examples and homework.
</commit_message>
<xml_diff>
--- a/homework/homework_2.docx
+++ b/homework/homework_2.docx
@@ -84,8 +84,10 @@
         </w:numPr>
       </w:pPr>
       <w:r>
-        <w:t>TODO: FINISH</w:t>
-      </w:r>
+        <w:t>a*b*c*, a*b*c, a*bc+</w:t>
+      </w:r>
+      <w:bookmarkStart w:id="0" w:name="_GoBack"/>
+      <w:bookmarkEnd w:id="0"/>
       <w:r>
         <w:br/>
       </w:r>
@@ -117,8 +119,6 @@
           <w:numId w:val="1"/>
         </w:numPr>
       </w:pPr>
-      <w:bookmarkStart w:id="0" w:name="_GoBack"/>
-      <w:bookmarkEnd w:id="0"/>
     </w:p>
     <w:sectPr>
       <w:headerReference w:type="default" r:id="rId8"/>

</xml_diff>